<commit_message>
did some progress on arcade room and menu scene
</commit_message>
<xml_diff>
--- a/FYP_FinalReportDraft.docx
+++ b/FYP_FinalReportDraft.docx
@@ -48,12 +48,67 @@
       <w:pPr>
         <w:jc w:val="center"/>
         <w:rPr>
-          <w:b/>
-          <w:bCs/>
-          <w:sz w:val="24"/>
-          <w:szCs w:val="24"/>
-        </w:rPr>
-      </w:pPr>
+          <w:sz w:val="24"/>
+          <w:szCs w:val="24"/>
+        </w:rPr>
+      </w:pPr>
+      <w:r>
+        <w:rPr>
+          <w:sz w:val="24"/>
+          <w:szCs w:val="24"/>
+        </w:rPr>
+        <w:t>What the project is</w:t>
+      </w:r>
+    </w:p>
+    <w:p>
+      <w:pPr>
+        <w:jc w:val="center"/>
+        <w:rPr>
+          <w:sz w:val="24"/>
+          <w:szCs w:val="24"/>
+        </w:rPr>
+      </w:pPr>
+      <w:r>
+        <w:rPr>
+          <w:sz w:val="24"/>
+          <w:szCs w:val="24"/>
+        </w:rPr>
+        <w:t xml:space="preserve">Basic goals and </w:t>
+      </w:r>
+      <w:proofErr w:type="gramStart"/>
+      <w:r>
+        <w:rPr>
+          <w:sz w:val="24"/>
+          <w:szCs w:val="24"/>
+        </w:rPr>
+        <w:t>aims</w:t>
+      </w:r>
+      <w:proofErr w:type="gramEnd"/>
+    </w:p>
+    <w:p>
+      <w:pPr>
+        <w:jc w:val="center"/>
+        <w:rPr>
+          <w:sz w:val="24"/>
+          <w:szCs w:val="24"/>
+        </w:rPr>
+      </w:pPr>
+      <w:r>
+        <w:rPr>
+          <w:sz w:val="24"/>
+          <w:szCs w:val="24"/>
+        </w:rPr>
+        <w:t xml:space="preserve">Intended </w:t>
+      </w:r>
+      <w:proofErr w:type="gramStart"/>
+      <w:r>
+        <w:rPr>
+          <w:sz w:val="24"/>
+          <w:szCs w:val="24"/>
+        </w:rPr>
+        <w:t>outcome</w:t>
+      </w:r>
+      <w:proofErr w:type="gramEnd"/>
     </w:p>
     <w:p>
       <w:pPr>
@@ -79,12 +134,75 @@
       <w:pPr>
         <w:jc w:val="center"/>
         <w:rPr>
-          <w:b/>
-          <w:bCs/>
-          <w:sz w:val="24"/>
-          <w:szCs w:val="24"/>
-        </w:rPr>
-      </w:pPr>
+          <w:sz w:val="24"/>
+          <w:szCs w:val="24"/>
+        </w:rPr>
+      </w:pPr>
+      <w:proofErr w:type="gramStart"/>
+      <w:r>
+        <w:rPr>
+          <w:sz w:val="24"/>
+          <w:szCs w:val="24"/>
+        </w:rPr>
+        <w:t>Diegetic ,</w:t>
+      </w:r>
+      <w:proofErr w:type="gramEnd"/>
+      <w:r>
+        <w:rPr>
+          <w:sz w:val="24"/>
+          <w:szCs w:val="24"/>
+        </w:rPr>
+        <w:t xml:space="preserve"> </w:t>
+      </w:r>
+      <w:proofErr w:type="spellStart"/>
+      <w:r>
+        <w:rPr>
+          <w:sz w:val="24"/>
+          <w:szCs w:val="24"/>
+        </w:rPr>
+        <w:t>non diegetic</w:t>
+      </w:r>
+      <w:proofErr w:type="spellEnd"/>
+      <w:r>
+        <w:rPr>
+          <w:sz w:val="24"/>
+          <w:szCs w:val="24"/>
+        </w:rPr>
+        <w:t>, spatial , meta</w:t>
+      </w:r>
+    </w:p>
+    <w:p>
+      <w:pPr>
+        <w:jc w:val="center"/>
+        <w:rPr>
+          <w:sz w:val="24"/>
+          <w:szCs w:val="24"/>
+        </w:rPr>
+      </w:pPr>
+      <w:r>
+        <w:rPr>
+          <w:sz w:val="24"/>
+          <w:szCs w:val="24"/>
+        </w:rPr>
+        <w:t>UI in games</w:t>
+      </w:r>
+      <w:r>
+        <w:rPr>
+          <w:sz w:val="24"/>
+          <w:szCs w:val="24"/>
+        </w:rPr>
+        <w:br/>
+        <w:t xml:space="preserve">Intended UI usage in </w:t>
+      </w:r>
+      <w:proofErr w:type="gramStart"/>
+      <w:r>
+        <w:rPr>
+          <w:sz w:val="24"/>
+          <w:szCs w:val="24"/>
+        </w:rPr>
+        <w:t>project</w:t>
+      </w:r>
+      <w:proofErr w:type="gramEnd"/>
     </w:p>
     <w:p>
       <w:pPr>
@@ -110,12 +228,42 @@
       <w:pPr>
         <w:jc w:val="center"/>
         <w:rPr>
-          <w:b/>
-          <w:bCs/>
-          <w:sz w:val="24"/>
-          <w:szCs w:val="24"/>
-        </w:rPr>
-      </w:pPr>
+          <w:sz w:val="24"/>
+          <w:szCs w:val="24"/>
+        </w:rPr>
+      </w:pPr>
+      <w:r>
+        <w:rPr>
+          <w:sz w:val="24"/>
+          <w:szCs w:val="24"/>
+        </w:rPr>
+        <w:t>Level Design</w:t>
+      </w:r>
+      <w:r>
+        <w:rPr>
+          <w:sz w:val="24"/>
+          <w:szCs w:val="24"/>
+        </w:rPr>
+        <w:br/>
+        <w:t>Player Designs</w:t>
+      </w:r>
+      <w:r>
+        <w:rPr>
+          <w:sz w:val="24"/>
+          <w:szCs w:val="24"/>
+        </w:rPr>
+        <w:br/>
+        <w:t xml:space="preserve">Gameplay </w:t>
+      </w:r>
+      <w:proofErr w:type="gramStart"/>
+      <w:r>
+        <w:rPr>
+          <w:sz w:val="24"/>
+          <w:szCs w:val="24"/>
+        </w:rPr>
+        <w:t>ideas</w:t>
+      </w:r>
+      <w:proofErr w:type="gramEnd"/>
     </w:p>
     <w:p>
       <w:pPr>
@@ -252,12 +400,49 @@
       <w:pPr>
         <w:jc w:val="center"/>
         <w:rPr>
-          <w:b/>
-          <w:bCs/>
-          <w:sz w:val="24"/>
-          <w:szCs w:val="24"/>
-        </w:rPr>
-      </w:pPr>
+          <w:sz w:val="24"/>
+          <w:szCs w:val="24"/>
+        </w:rPr>
+      </w:pPr>
+      <w:r>
+        <w:rPr>
+          <w:sz w:val="24"/>
+          <w:szCs w:val="24"/>
+        </w:rPr>
+        <w:t>Code Problems</w:t>
+      </w:r>
+    </w:p>
+    <w:p>
+      <w:pPr>
+        <w:jc w:val="center"/>
+        <w:rPr>
+          <w:sz w:val="24"/>
+          <w:szCs w:val="24"/>
+        </w:rPr>
+      </w:pPr>
+      <w:r>
+        <w:rPr>
+          <w:sz w:val="24"/>
+          <w:szCs w:val="24"/>
+        </w:rPr>
+        <w:t>Time Constraints</w:t>
+      </w:r>
+    </w:p>
+    <w:p>
+      <w:pPr>
+        <w:jc w:val="center"/>
+        <w:rPr>
+          <w:sz w:val="24"/>
+          <w:szCs w:val="24"/>
+        </w:rPr>
+      </w:pPr>
+      <w:r>
+        <w:rPr>
+          <w:sz w:val="24"/>
+          <w:szCs w:val="24"/>
+        </w:rPr>
+        <w:t>Lighting</w:t>
+      </w:r>
     </w:p>
     <w:p>
       <w:pPr>
@@ -754,7 +939,7 @@
       <w:keepNext/>
       <w:keepLines/>
       <w:pBdr>
-        <w:left w:val="single" w:sz="12" w:space="12" w:color="2683C6" w:themeColor="accent2"/>
+        <w:left w:val="single" w:sz="12" w:space="12" w:color="9B57D3" w:themeColor="accent2"/>
       </w:pBdr>
       <w:spacing w:before="80" w:after="80" w:line="240" w:lineRule="auto"/>
       <w:outlineLvl w:val="0"/>
@@ -1219,7 +1404,7 @@
       <w:bCs/>
       <w:i/>
       <w:iCs/>
-      <w:color w:val="1C6194" w:themeColor="accent2" w:themeShade="BF"/>
+      <w:color w:val="752EB0" w:themeColor="accent2" w:themeShade="BF"/>
       <w:spacing w:val="0"/>
       <w:w w:val="100"/>
       <w:position w:val="0"/>
@@ -1243,7 +1428,7 @@
     <w:rPr>
       <w:rFonts w:asciiTheme="majorHAnsi" w:eastAsiaTheme="majorEastAsia" w:hAnsiTheme="majorHAnsi" w:cstheme="majorBidi"/>
       <w:caps/>
-      <w:color w:val="1C6194" w:themeColor="accent2" w:themeShade="BF"/>
+      <w:color w:val="752EB0" w:themeColor="accent2" w:themeShade="BF"/>
       <w:spacing w:val="10"/>
       <w:sz w:val="28"/>
       <w:szCs w:val="28"/>
@@ -1258,7 +1443,7 @@
     <w:rPr>
       <w:rFonts w:asciiTheme="majorHAnsi" w:eastAsiaTheme="majorEastAsia" w:hAnsiTheme="majorHAnsi" w:cstheme="majorBidi"/>
       <w:caps/>
-      <w:color w:val="1C6194" w:themeColor="accent2" w:themeShade="BF"/>
+      <w:color w:val="752EB0" w:themeColor="accent2" w:themeShade="BF"/>
       <w:spacing w:val="10"/>
       <w:sz w:val="28"/>
       <w:szCs w:val="28"/>
@@ -1300,7 +1485,7 @@
     <w:rPr>
       <w:b/>
       <w:bCs/>
-      <w:color w:val="2683C6" w:themeColor="accent2"/>
+      <w:color w:val="9B57D3" w:themeColor="accent2"/>
       <w:spacing w:val="10"/>
       <w:sz w:val="16"/>
       <w:szCs w:val="16"/>
@@ -1333,7 +1518,7 @@
       <w:rFonts w:asciiTheme="minorHAnsi" w:eastAsiaTheme="minorEastAsia" w:hAnsiTheme="minorHAnsi" w:cstheme="minorBidi"/>
       <w:i/>
       <w:iCs/>
-      <w:color w:val="1C6194" w:themeColor="accent2" w:themeShade="BF"/>
+      <w:color w:val="752EB0" w:themeColor="accent2" w:themeShade="BF"/>
       <w:sz w:val="20"/>
       <w:szCs w:val="20"/>
     </w:rPr>
@@ -1417,7 +1602,7 @@
 <file path=word/theme/theme1.xml><?xml version="1.0" encoding="utf-8"?>
 <a:theme xmlns:a="http://schemas.openxmlformats.org/drawingml/2006/main" name="Savon">
   <a:themeElements>
-    <a:clrScheme name="Savon">
+    <a:clrScheme name="Violet II">
       <a:dk1>
         <a:sysClr val="windowText" lastClr="000000"/>
       </a:dk1>
@@ -1425,34 +1610,34 @@
         <a:sysClr val="window" lastClr="FFFFFF"/>
       </a:lt1>
       <a:dk2>
-        <a:srgbClr val="1485A4"/>
+        <a:srgbClr val="632E62"/>
       </a:dk2>
       <a:lt2>
-        <a:srgbClr val="E3DED1"/>
+        <a:srgbClr val="EAE5EB"/>
       </a:lt2>
       <a:accent1>
-        <a:srgbClr val="1CADE4"/>
+        <a:srgbClr val="92278F"/>
       </a:accent1>
       <a:accent2>
-        <a:srgbClr val="2683C6"/>
+        <a:srgbClr val="9B57D3"/>
       </a:accent2>
       <a:accent3>
-        <a:srgbClr val="27CED7"/>
+        <a:srgbClr val="755DD9"/>
       </a:accent3>
       <a:accent4>
-        <a:srgbClr val="42BA97"/>
+        <a:srgbClr val="665EB8"/>
       </a:accent4>
       <a:accent5>
-        <a:srgbClr val="3E8853"/>
+        <a:srgbClr val="45A5ED"/>
       </a:accent5>
       <a:accent6>
-        <a:srgbClr val="62A39F"/>
+        <a:srgbClr val="5982DB"/>
       </a:accent6>
       <a:hlink>
-        <a:srgbClr val="F49100"/>
+        <a:srgbClr val="0066FF"/>
       </a:hlink>
       <a:folHlink>
-        <a:srgbClr val="739D9B"/>
+        <a:srgbClr val="666699"/>
       </a:folHlink>
     </a:clrScheme>
     <a:fontScheme name="Savon">

</xml_diff>

<commit_message>
kinda fixed lighting in menu
</commit_message>
<xml_diff>
--- a/FYP_FinalReportDraft.docx
+++ b/FYP_FinalReportDraft.docx
@@ -462,6 +462,35 @@
           <w:szCs w:val="24"/>
         </w:rPr>
         <w:t>Further Research</w:t>
+      </w:r>
+      <w:r>
+        <w:rPr>
+          <w:b/>
+          <w:bCs/>
+          <w:sz w:val="24"/>
+          <w:szCs w:val="24"/>
+        </w:rPr>
+        <w:br/>
+      </w:r>
+    </w:p>
+    <w:p>
+      <w:pPr>
+        <w:jc w:val="center"/>
+        <w:rPr>
+          <w:b/>
+          <w:bCs/>
+          <w:sz w:val="24"/>
+          <w:szCs w:val="24"/>
+        </w:rPr>
+      </w:pPr>
+      <w:r>
+        <w:rPr>
+          <w:b/>
+          <w:bCs/>
+          <w:sz w:val="24"/>
+          <w:szCs w:val="24"/>
+        </w:rPr>
+        <w:t>Future Development</w:t>
       </w:r>
     </w:p>
     <w:p>

</xml_diff>

<commit_message>
docuemntation stuff cuz project no worky  and started wall
</commit_message>
<xml_diff>
--- a/FYP_FinalReportDraft.docx
+++ b/FYP_FinalReportDraft.docx
@@ -46,107 +46,103 @@
     </w:p>
     <w:p>
       <w:pPr>
+        <w:rPr>
+          <w:sz w:val="24"/>
+          <w:szCs w:val="24"/>
+        </w:rPr>
+      </w:pPr>
+      <w:r>
+        <w:rPr>
+          <w:sz w:val="24"/>
+          <w:szCs w:val="24"/>
+        </w:rPr>
+        <w:t>What the project is</w:t>
+      </w:r>
+    </w:p>
+    <w:p>
+      <w:pPr>
+        <w:rPr>
+          <w:sz w:val="24"/>
+          <w:szCs w:val="24"/>
+        </w:rPr>
+      </w:pPr>
+      <w:r>
+        <w:rPr>
+          <w:sz w:val="24"/>
+          <w:szCs w:val="24"/>
+        </w:rPr>
+        <w:t xml:space="preserve">Basic goals and </w:t>
+      </w:r>
+      <w:proofErr w:type="gramStart"/>
+      <w:r>
+        <w:rPr>
+          <w:sz w:val="24"/>
+          <w:szCs w:val="24"/>
+        </w:rPr>
+        <w:t>aims</w:t>
+      </w:r>
+      <w:proofErr w:type="gramEnd"/>
+    </w:p>
+    <w:p>
+      <w:pPr>
+        <w:rPr>
+          <w:sz w:val="24"/>
+          <w:szCs w:val="24"/>
+        </w:rPr>
+      </w:pPr>
+      <w:r>
+        <w:rPr>
+          <w:sz w:val="24"/>
+          <w:szCs w:val="24"/>
+        </w:rPr>
+        <w:t xml:space="preserve">Intended </w:t>
+      </w:r>
+      <w:proofErr w:type="gramStart"/>
+      <w:r>
+        <w:rPr>
+          <w:sz w:val="24"/>
+          <w:szCs w:val="24"/>
+        </w:rPr>
+        <w:t>outcome</w:t>
+      </w:r>
+      <w:proofErr w:type="gramEnd"/>
+    </w:p>
+    <w:p>
+      <w:pPr>
         <w:jc w:val="center"/>
         <w:rPr>
-          <w:sz w:val="24"/>
-          <w:szCs w:val="24"/>
-        </w:rPr>
-      </w:pPr>
-      <w:r>
-        <w:rPr>
-          <w:sz w:val="24"/>
-          <w:szCs w:val="24"/>
-        </w:rPr>
-        <w:t>What the project is</w:t>
-      </w:r>
-    </w:p>
-    <w:p>
-      <w:pPr>
-        <w:jc w:val="center"/>
-        <w:rPr>
-          <w:sz w:val="24"/>
-          <w:szCs w:val="24"/>
-        </w:rPr>
-      </w:pPr>
-      <w:r>
-        <w:rPr>
-          <w:sz w:val="24"/>
-          <w:szCs w:val="24"/>
-        </w:rPr>
-        <w:t xml:space="preserve">Basic goals and </w:t>
-      </w:r>
+          <w:b/>
+          <w:bCs/>
+          <w:sz w:val="24"/>
+          <w:szCs w:val="24"/>
+        </w:rPr>
+      </w:pPr>
+      <w:r>
+        <w:rPr>
+          <w:b/>
+          <w:bCs/>
+          <w:sz w:val="24"/>
+          <w:szCs w:val="24"/>
+        </w:rPr>
+        <w:t>What is UI?</w:t>
+      </w:r>
+    </w:p>
+    <w:p>
+      <w:pPr>
+        <w:rPr>
+          <w:sz w:val="24"/>
+          <w:szCs w:val="24"/>
+        </w:rPr>
+      </w:pPr>
       <w:proofErr w:type="gramStart"/>
       <w:r>
         <w:rPr>
           <w:sz w:val="24"/>
           <w:szCs w:val="24"/>
         </w:rPr>
-        <w:t>aims</w:t>
+        <w:t>Diegetic ,</w:t>
       </w:r>
       <w:proofErr w:type="gramEnd"/>
-    </w:p>
-    <w:p>
-      <w:pPr>
-        <w:jc w:val="center"/>
-        <w:rPr>
-          <w:sz w:val="24"/>
-          <w:szCs w:val="24"/>
-        </w:rPr>
-      </w:pPr>
-      <w:r>
-        <w:rPr>
-          <w:sz w:val="24"/>
-          <w:szCs w:val="24"/>
-        </w:rPr>
-        <w:t xml:space="preserve">Intended </w:t>
-      </w:r>
-      <w:proofErr w:type="gramStart"/>
-      <w:r>
-        <w:rPr>
-          <w:sz w:val="24"/>
-          <w:szCs w:val="24"/>
-        </w:rPr>
-        <w:t>outcome</w:t>
-      </w:r>
-      <w:proofErr w:type="gramEnd"/>
-    </w:p>
-    <w:p>
-      <w:pPr>
-        <w:jc w:val="center"/>
-        <w:rPr>
-          <w:b/>
-          <w:bCs/>
-          <w:sz w:val="24"/>
-          <w:szCs w:val="24"/>
-        </w:rPr>
-      </w:pPr>
-      <w:r>
-        <w:rPr>
-          <w:b/>
-          <w:bCs/>
-          <w:sz w:val="24"/>
-          <w:szCs w:val="24"/>
-        </w:rPr>
-        <w:t>What is UI?</w:t>
-      </w:r>
-    </w:p>
-    <w:p>
-      <w:pPr>
-        <w:jc w:val="center"/>
-        <w:rPr>
-          <w:sz w:val="24"/>
-          <w:szCs w:val="24"/>
-        </w:rPr>
-      </w:pPr>
-      <w:proofErr w:type="gramStart"/>
-      <w:r>
-        <w:rPr>
-          <w:sz w:val="24"/>
-          <w:szCs w:val="24"/>
-        </w:rPr>
-        <w:t>Diegetic ,</w:t>
-      </w:r>
-      <w:proofErr w:type="gramEnd"/>
       <w:r>
         <w:rPr>
           <w:sz w:val="24"/>
@@ -173,7 +169,6 @@
     </w:p>
     <w:p>
       <w:pPr>
-        <w:jc w:val="center"/>
         <w:rPr>
           <w:sz w:val="24"/>
           <w:szCs w:val="24"/>
@@ -206,6 +201,78 @@
     </w:p>
     <w:p>
       <w:pPr>
+        <w:ind w:left="3600"/>
+        <w:rPr>
+          <w:b/>
+          <w:bCs/>
+          <w:sz w:val="24"/>
+          <w:szCs w:val="24"/>
+        </w:rPr>
+      </w:pPr>
+      <w:r>
+        <w:rPr>
+          <w:sz w:val="24"/>
+          <w:szCs w:val="24"/>
+        </w:rPr>
+        <w:br/>
+      </w:r>
+      <w:r>
+        <w:rPr>
+          <w:b/>
+          <w:bCs/>
+          <w:sz w:val="24"/>
+          <w:szCs w:val="24"/>
+        </w:rPr>
+        <w:t>Project management</w:t>
+      </w:r>
+    </w:p>
+    <w:p>
+      <w:pPr>
+        <w:rPr>
+          <w:sz w:val="24"/>
+          <w:szCs w:val="24"/>
+        </w:rPr>
+      </w:pPr>
+      <w:r>
+        <w:rPr>
+          <w:sz w:val="24"/>
+          <w:szCs w:val="24"/>
+        </w:rPr>
+        <w:t>Agile</w:t>
+      </w:r>
+    </w:p>
+    <w:p>
+      <w:pPr>
+        <w:rPr>
+          <w:sz w:val="24"/>
+          <w:szCs w:val="24"/>
+        </w:rPr>
+      </w:pPr>
+      <w:r>
+        <w:rPr>
+          <w:sz w:val="24"/>
+          <w:szCs w:val="24"/>
+        </w:rPr>
+        <w:t>Trello</w:t>
+      </w:r>
+    </w:p>
+    <w:p>
+      <w:pPr>
+        <w:rPr>
+          <w:sz w:val="24"/>
+          <w:szCs w:val="24"/>
+        </w:rPr>
+      </w:pPr>
+      <w:r>
+        <w:rPr>
+          <w:sz w:val="24"/>
+          <w:szCs w:val="24"/>
+        </w:rPr>
+        <w:t>Gantt Chart</w:t>
+      </w:r>
+    </w:p>
+    <w:p>
+      <w:pPr>
         <w:jc w:val="center"/>
         <w:rPr>
           <w:b/>
@@ -226,7 +293,6 @@
     </w:p>
     <w:p>
       <w:pPr>
-        <w:jc w:val="center"/>
         <w:rPr>
           <w:sz w:val="24"/>
           <w:szCs w:val="24"/>
@@ -287,7 +353,6 @@
     </w:p>
     <w:p>
       <w:pPr>
-        <w:jc w:val="center"/>
         <w:rPr>
           <w:sz w:val="22"/>
           <w:szCs w:val="22"/>
@@ -300,68 +365,145 @@
         </w:rPr>
         <w:t>Arcade Room</w:t>
       </w:r>
-    </w:p>
-    <w:p>
-      <w:pPr>
-        <w:jc w:val="center"/>
+      <w:r>
         <w:rPr>
           <w:sz w:val="22"/>
           <w:szCs w:val="22"/>
         </w:rPr>
-      </w:pPr>
-      <w:r>
+        <w:t>:</w:t>
+      </w:r>
+    </w:p>
+    <w:p>
+      <w:pPr>
+        <w:pStyle w:val="ListParagraph"/>
+        <w:numPr>
+          <w:ilvl w:val="0"/>
+          <w:numId w:val="1"/>
+        </w:numPr>
         <w:rPr>
           <w:sz w:val="22"/>
           <w:szCs w:val="22"/>
         </w:rPr>
-        <w:t>Menu</w:t>
-      </w:r>
-    </w:p>
-    <w:p>
-      <w:pPr>
-        <w:jc w:val="center"/>
+      </w:pPr>
+      <w:r>
         <w:rPr>
           <w:sz w:val="22"/>
           <w:szCs w:val="22"/>
         </w:rPr>
-      </w:pPr>
-      <w:r>
+        <w:t>Character</w:t>
+      </w:r>
+    </w:p>
+    <w:p>
+      <w:pPr>
+        <w:pStyle w:val="ListParagraph"/>
+        <w:numPr>
+          <w:ilvl w:val="0"/>
+          <w:numId w:val="1"/>
+        </w:numPr>
         <w:rPr>
           <w:sz w:val="22"/>
           <w:szCs w:val="22"/>
         </w:rPr>
-        <w:t>Cat Escape</w:t>
-      </w:r>
-    </w:p>
-    <w:p>
-      <w:pPr>
-        <w:jc w:val="center"/>
+      </w:pPr>
+      <w:r>
         <w:rPr>
           <w:sz w:val="22"/>
           <w:szCs w:val="22"/>
         </w:rPr>
-      </w:pPr>
-      <w:r>
+        <w:t>Design</w:t>
+      </w:r>
+    </w:p>
+    <w:p>
+      <w:pPr>
+        <w:pStyle w:val="ListParagraph"/>
+        <w:numPr>
+          <w:ilvl w:val="0"/>
+          <w:numId w:val="1"/>
+        </w:numPr>
         <w:rPr>
           <w:sz w:val="22"/>
           <w:szCs w:val="22"/>
         </w:rPr>
-        <w:t>Runner</w:t>
-      </w:r>
-    </w:p>
-    <w:p>
-      <w:pPr>
-        <w:jc w:val="center"/>
+      </w:pPr>
+      <w:r>
         <w:rPr>
           <w:sz w:val="22"/>
           <w:szCs w:val="22"/>
         </w:rPr>
-      </w:pPr>
+        <w:t>Models</w:t>
+      </w:r>
       <w:r>
         <w:rPr>
           <w:sz w:val="22"/>
           <w:szCs w:val="22"/>
         </w:rPr>
+        <w:tab/>
+      </w:r>
+      <w:r>
+        <w:rPr>
+          <w:sz w:val="22"/>
+          <w:szCs w:val="22"/>
+        </w:rPr>
+        <w:tab/>
+      </w:r>
+    </w:p>
+    <w:p>
+      <w:pPr>
+        <w:rPr>
+          <w:sz w:val="22"/>
+          <w:szCs w:val="22"/>
+        </w:rPr>
+      </w:pPr>
+      <w:r>
+        <w:rPr>
+          <w:sz w:val="22"/>
+          <w:szCs w:val="22"/>
+        </w:rPr>
+        <w:t>Menu</w:t>
+      </w:r>
+    </w:p>
+    <w:p>
+      <w:pPr>
+        <w:rPr>
+          <w:sz w:val="22"/>
+          <w:szCs w:val="22"/>
+        </w:rPr>
+      </w:pPr>
+      <w:r>
+        <w:rPr>
+          <w:sz w:val="22"/>
+          <w:szCs w:val="22"/>
+        </w:rPr>
+        <w:t>Cat Escape</w:t>
+      </w:r>
+    </w:p>
+    <w:p>
+      <w:pPr>
+        <w:rPr>
+          <w:sz w:val="22"/>
+          <w:szCs w:val="22"/>
+        </w:rPr>
+      </w:pPr>
+      <w:r>
+        <w:rPr>
+          <w:sz w:val="22"/>
+          <w:szCs w:val="22"/>
+        </w:rPr>
+        <w:t>Runner</w:t>
+      </w:r>
+    </w:p>
+    <w:p>
+      <w:pPr>
+        <w:rPr>
+          <w:sz w:val="22"/>
+          <w:szCs w:val="22"/>
+        </w:rPr>
+      </w:pPr>
+      <w:r>
+        <w:rPr>
+          <w:sz w:val="22"/>
+          <w:szCs w:val="22"/>
+        </w:rPr>
         <w:t>Maze</w:t>
       </w:r>
     </w:p>
@@ -393,6 +535,7 @@
           <w:sz w:val="24"/>
           <w:szCs w:val="24"/>
         </w:rPr>
+        <w:lastRenderedPageBreak/>
         <w:t>Hurdles</w:t>
       </w:r>
     </w:p>
@@ -497,12 +640,33 @@
       <w:pPr>
         <w:jc w:val="center"/>
         <w:rPr>
-          <w:b/>
-          <w:bCs/>
-          <w:sz w:val="24"/>
-          <w:szCs w:val="24"/>
-        </w:rPr>
-      </w:pPr>
+          <w:sz w:val="24"/>
+          <w:szCs w:val="24"/>
+        </w:rPr>
+      </w:pPr>
+      <w:r>
+        <w:rPr>
+          <w:sz w:val="24"/>
+          <w:szCs w:val="24"/>
+        </w:rPr>
+        <w:t>Other minigames</w:t>
+      </w:r>
+    </w:p>
+    <w:p>
+      <w:pPr>
+        <w:jc w:val="center"/>
+        <w:rPr>
+          <w:sz w:val="24"/>
+          <w:szCs w:val="24"/>
+        </w:rPr>
+      </w:pPr>
+      <w:r>
+        <w:rPr>
+          <w:sz w:val="24"/>
+          <w:szCs w:val="24"/>
+        </w:rPr>
+        <w:t>More features</w:t>
+      </w:r>
     </w:p>
     <w:p>
       <w:pPr>
@@ -554,6 +718,126 @@
     </w:sectPr>
   </w:body>
 </w:document>
+</file>
+
+<file path=word/numbering.xml><?xml version="1.0" encoding="utf-8"?>
+<w:numbering xmlns:wpc="http://schemas.microsoft.com/office/word/2010/wordprocessingCanvas" xmlns:cx="http://schemas.microsoft.com/office/drawing/2014/chartex" xmlns:cx1="http://schemas.microsoft.com/office/drawing/2015/9/8/chartex" xmlns:cx2="http://schemas.microsoft.com/office/drawing/2015/10/21/chartex" xmlns:cx3="http://schemas.microsoft.com/office/drawing/2016/5/9/chartex" xmlns:cx4="http://schemas.microsoft.com/office/drawing/2016/5/10/chartex" xmlns:cx5="http://schemas.microsoft.com/office/drawing/2016/5/11/chartex" xmlns:cx6="http://schemas.microsoft.com/office/drawing/2016/5/12/chartex" xmlns:cx7="http://schemas.microsoft.com/office/drawing/2016/5/13/chartex" xmlns:cx8="http://schemas.microsoft.com/office/drawing/2016/5/14/chartex" xmlns:mc="http://schemas.openxmlformats.org/markup-compatibility/2006" xmlns:aink="http://schemas.microsoft.com/office/drawing/2016/ink" xmlns:am3d="http://schemas.microsoft.com/office/drawing/2017/model3d" xmlns:o="urn:schemas-microsoft-com:office:office" xmlns:oel="http://schemas.microsoft.com/office/2019/extlst" xmlns:r="http://schemas.openxmlformats.org/officeDocument/2006/relationships" xmlns:m="http://schemas.openxmlformats.org/officeDocument/2006/math" xmlns:v="urn:schemas-microsoft-com:vml" xmlns:wp14="http://schemas.microsoft.com/office/word/2010/wordprocessingDrawing" xmlns:wp="http://schemas.openxmlformats.org/drawingml/2006/wordprocessingDrawing" xmlns:w10="urn:schemas-microsoft-com:office:word" xmlns:w="http://schemas.openxmlformats.org/wordprocessingml/2006/main" xmlns:w14="http://schemas.microsoft.com/office/word/2010/wordml" xmlns:w15="http://schemas.microsoft.com/office/word/2012/wordml" xmlns:w16cex="http://schemas.microsoft.com/office/word/2018/wordml/cex" xmlns:w16cid="http://schemas.microsoft.com/office/word/2016/wordml/cid" xmlns:w16="http://schemas.microsoft.com/office/word/2018/wordml" xmlns:w16sdtdh="http://schemas.microsoft.com/office/word/2020/wordml/sdtdatahash" xmlns:w16se="http://schemas.microsoft.com/office/word/2015/wordml/symex" xmlns:wpg="http://schemas.microsoft.com/office/word/2010/wordprocessingGroup" xmlns:wpi="http://schemas.microsoft.com/office/word/2010/wordprocessingInk" xmlns:wne="http://schemas.microsoft.com/office/word/2006/wordml" xmlns:wps="http://schemas.microsoft.com/office/word/2010/wordprocessingShape" mc:Ignorable="w14 w15 w16se w16cid w16 w16cex w16sdtdh wp14">
+  <w:abstractNum w:abstractNumId="0" w15:restartNumberingAfterBreak="0">
+    <w:nsid w:val="205218CE"/>
+    <w:multiLevelType w:val="hybridMultilevel"/>
+    <w:tmpl w:val="0E70335C"/>
+    <w:lvl w:ilvl="0" w:tplc="5DF26090">
+      <w:numFmt w:val="bullet"/>
+      <w:lvlText w:val="-"/>
+      <w:lvlJc w:val="left"/>
+      <w:pPr>
+        <w:ind w:left="720" w:hanging="360"/>
+      </w:pPr>
+      <w:rPr>
+        <w:rFonts w:ascii="Century Gothic" w:eastAsiaTheme="minorEastAsia" w:hAnsi="Century Gothic" w:cstheme="minorBidi" w:hint="default"/>
+      </w:rPr>
+    </w:lvl>
+    <w:lvl w:ilvl="1" w:tplc="08090003" w:tentative="1">
+      <w:start w:val="1"/>
+      <w:numFmt w:val="bullet"/>
+      <w:lvlText w:val="o"/>
+      <w:lvlJc w:val="left"/>
+      <w:pPr>
+        <w:ind w:left="1440" w:hanging="360"/>
+      </w:pPr>
+      <w:rPr>
+        <w:rFonts w:ascii="Courier New" w:hAnsi="Courier New" w:cs="Courier New" w:hint="default"/>
+      </w:rPr>
+    </w:lvl>
+    <w:lvl w:ilvl="2" w:tplc="08090005" w:tentative="1">
+      <w:start w:val="1"/>
+      <w:numFmt w:val="bullet"/>
+      <w:lvlText w:val=""/>
+      <w:lvlJc w:val="left"/>
+      <w:pPr>
+        <w:ind w:left="2160" w:hanging="360"/>
+      </w:pPr>
+      <w:rPr>
+        <w:rFonts w:ascii="Wingdings" w:hAnsi="Wingdings" w:hint="default"/>
+      </w:rPr>
+    </w:lvl>
+    <w:lvl w:ilvl="3" w:tplc="08090001" w:tentative="1">
+      <w:start w:val="1"/>
+      <w:numFmt w:val="bullet"/>
+      <w:lvlText w:val=""/>
+      <w:lvlJc w:val="left"/>
+      <w:pPr>
+        <w:ind w:left="2880" w:hanging="360"/>
+      </w:pPr>
+      <w:rPr>
+        <w:rFonts w:ascii="Symbol" w:hAnsi="Symbol" w:hint="default"/>
+      </w:rPr>
+    </w:lvl>
+    <w:lvl w:ilvl="4" w:tplc="08090003" w:tentative="1">
+      <w:start w:val="1"/>
+      <w:numFmt w:val="bullet"/>
+      <w:lvlText w:val="o"/>
+      <w:lvlJc w:val="left"/>
+      <w:pPr>
+        <w:ind w:left="3600" w:hanging="360"/>
+      </w:pPr>
+      <w:rPr>
+        <w:rFonts w:ascii="Courier New" w:hAnsi="Courier New" w:cs="Courier New" w:hint="default"/>
+      </w:rPr>
+    </w:lvl>
+    <w:lvl w:ilvl="5" w:tplc="08090005" w:tentative="1">
+      <w:start w:val="1"/>
+      <w:numFmt w:val="bullet"/>
+      <w:lvlText w:val=""/>
+      <w:lvlJc w:val="left"/>
+      <w:pPr>
+        <w:ind w:left="4320" w:hanging="360"/>
+      </w:pPr>
+      <w:rPr>
+        <w:rFonts w:ascii="Wingdings" w:hAnsi="Wingdings" w:hint="default"/>
+      </w:rPr>
+    </w:lvl>
+    <w:lvl w:ilvl="6" w:tplc="08090001" w:tentative="1">
+      <w:start w:val="1"/>
+      <w:numFmt w:val="bullet"/>
+      <w:lvlText w:val=""/>
+      <w:lvlJc w:val="left"/>
+      <w:pPr>
+        <w:ind w:left="5040" w:hanging="360"/>
+      </w:pPr>
+      <w:rPr>
+        <w:rFonts w:ascii="Symbol" w:hAnsi="Symbol" w:hint="default"/>
+      </w:rPr>
+    </w:lvl>
+    <w:lvl w:ilvl="7" w:tplc="08090003" w:tentative="1">
+      <w:start w:val="1"/>
+      <w:numFmt w:val="bullet"/>
+      <w:lvlText w:val="o"/>
+      <w:lvlJc w:val="left"/>
+      <w:pPr>
+        <w:ind w:left="5760" w:hanging="360"/>
+      </w:pPr>
+      <w:rPr>
+        <w:rFonts w:ascii="Courier New" w:hAnsi="Courier New" w:cs="Courier New" w:hint="default"/>
+      </w:rPr>
+    </w:lvl>
+    <w:lvl w:ilvl="8" w:tplc="08090005" w:tentative="1">
+      <w:start w:val="1"/>
+      <w:numFmt w:val="bullet"/>
+      <w:lvlText w:val=""/>
+      <w:lvlJc w:val="left"/>
+      <w:pPr>
+        <w:ind w:left="6480" w:hanging="360"/>
+      </w:pPr>
+      <w:rPr>
+        <w:rFonts w:ascii="Wingdings" w:hAnsi="Wingdings" w:hint="default"/>
+      </w:rPr>
+    </w:lvl>
+  </w:abstractNum>
+  <w:num w:numId="1" w16cid:durableId="1510215558">
+    <w:abstractNumId w:val="0"/>
+  </w:num>
+</w:numbering>
 </file>
 
 <file path=word/styles.xml><?xml version="1.0" encoding="utf-8"?>

</xml_diff>

<commit_message>
finished progress reports up till now and added to final report
</commit_message>
<xml_diff>
--- a/FYP_FinalReportDraft.docx
+++ b/FYP_FinalReportDraft.docx
@@ -32,14 +32,16 @@
           <w:bCs/>
           <w:sz w:val="24"/>
           <w:szCs w:val="24"/>
-        </w:rPr>
-      </w:pPr>
-      <w:r>
-        <w:rPr>
-          <w:b/>
-          <w:bCs/>
-          <w:sz w:val="24"/>
-          <w:szCs w:val="24"/>
+          <w:u w:val="single"/>
+        </w:rPr>
+      </w:pPr>
+      <w:r>
+        <w:rPr>
+          <w:b/>
+          <w:bCs/>
+          <w:sz w:val="24"/>
+          <w:szCs w:val="24"/>
+          <w:u w:val="single"/>
         </w:rPr>
         <w:t>INTRODUCTION:</w:t>
       </w:r>
@@ -47,27 +49,82 @@
     <w:p>
       <w:pPr>
         <w:rPr>
-          <w:sz w:val="24"/>
-          <w:szCs w:val="24"/>
-        </w:rPr>
-      </w:pPr>
-      <w:r>
-        <w:rPr>
+          <w:b/>
+          <w:bCs/>
+          <w:sz w:val="24"/>
+          <w:szCs w:val="24"/>
+        </w:rPr>
+      </w:pPr>
+      <w:r>
+        <w:rPr>
+          <w:b/>
+          <w:bCs/>
           <w:sz w:val="24"/>
           <w:szCs w:val="24"/>
         </w:rPr>
         <w:t>What the project is</w:t>
       </w:r>
-    </w:p>
-    <w:p>
-      <w:pPr>
-        <w:rPr>
-          <w:sz w:val="24"/>
-          <w:szCs w:val="24"/>
-        </w:rPr>
-      </w:pPr>
-      <w:r>
-        <w:rPr>
+      <w:r>
+        <w:rPr>
+          <w:b/>
+          <w:bCs/>
+          <w:sz w:val="24"/>
+          <w:szCs w:val="24"/>
+        </w:rPr>
+        <w:t>:</w:t>
+      </w:r>
+    </w:p>
+    <w:p>
+      <w:pPr>
+        <w:rPr>
+          <w:sz w:val="24"/>
+          <w:szCs w:val="24"/>
+        </w:rPr>
+      </w:pPr>
+      <w:r>
+        <w:rPr>
+          <w:sz w:val="24"/>
+          <w:szCs w:val="24"/>
+        </w:rPr>
+        <w:t xml:space="preserve">This project is a game development project where the Player can play various minigames in a setting and explore a very bright and colourful world. The player can access a lobby in which they can interact with various objects and minigames. There are 3 different games the player has access to they can play these games </w:t>
+      </w:r>
+      <w:proofErr w:type="gramStart"/>
+      <w:r>
+        <w:rPr>
+          <w:sz w:val="24"/>
+          <w:szCs w:val="24"/>
+        </w:rPr>
+        <w:t>over and over again</w:t>
+      </w:r>
+      <w:proofErr w:type="gramEnd"/>
+      <w:r>
+        <w:rPr>
+          <w:sz w:val="24"/>
+          <w:szCs w:val="24"/>
+        </w:rPr>
+        <w:t>. Each minigame has a different style of gameplay</w:t>
+      </w:r>
+      <w:r>
+        <w:rPr>
+          <w:sz w:val="24"/>
+          <w:szCs w:val="24"/>
+        </w:rPr>
+        <w:t xml:space="preserve"> with different themes to keep the experience fresh.</w:t>
+      </w:r>
+    </w:p>
+    <w:p>
+      <w:pPr>
+        <w:rPr>
+          <w:b/>
+          <w:bCs/>
+          <w:sz w:val="24"/>
+          <w:szCs w:val="24"/>
+        </w:rPr>
+      </w:pPr>
+      <w:r>
+        <w:rPr>
+          <w:b/>
+          <w:bCs/>
           <w:sz w:val="24"/>
           <w:szCs w:val="24"/>
         </w:rPr>
@@ -76,6 +133,8 @@
       <w:proofErr w:type="gramStart"/>
       <w:r>
         <w:rPr>
+          <w:b/>
+          <w:bCs/>
           <w:sz w:val="24"/>
           <w:szCs w:val="24"/>
         </w:rPr>
@@ -86,12 +145,16 @@
     <w:p>
       <w:pPr>
         <w:rPr>
-          <w:sz w:val="24"/>
-          <w:szCs w:val="24"/>
-        </w:rPr>
-      </w:pPr>
-      <w:r>
-        <w:rPr>
+          <w:b/>
+          <w:bCs/>
+          <w:sz w:val="24"/>
+          <w:szCs w:val="24"/>
+        </w:rPr>
+      </w:pPr>
+      <w:r>
+        <w:rPr>
+          <w:b/>
+          <w:bCs/>
           <w:sz w:val="24"/>
           <w:szCs w:val="24"/>
         </w:rPr>
@@ -100,6 +163,8 @@
       <w:proofErr w:type="gramStart"/>
       <w:r>
         <w:rPr>
+          <w:b/>
+          <w:bCs/>
           <w:sz w:val="24"/>
           <w:szCs w:val="24"/>
         </w:rPr>
@@ -115,16 +180,18 @@
           <w:bCs/>
           <w:sz w:val="24"/>
           <w:szCs w:val="24"/>
-        </w:rPr>
-      </w:pPr>
-      <w:r>
-        <w:rPr>
-          <w:b/>
-          <w:bCs/>
-          <w:sz w:val="24"/>
-          <w:szCs w:val="24"/>
-        </w:rPr>
-        <w:t>What is UI?</w:t>
+          <w:u w:val="single"/>
+        </w:rPr>
+      </w:pPr>
+      <w:r>
+        <w:rPr>
+          <w:b/>
+          <w:bCs/>
+          <w:sz w:val="24"/>
+          <w:szCs w:val="24"/>
+          <w:u w:val="single"/>
+        </w:rPr>
+        <w:t>WHAT IS UI?</w:t>
       </w:r>
     </w:p>
     <w:p>
@@ -207,6 +274,7 @@
           <w:bCs/>
           <w:sz w:val="24"/>
           <w:szCs w:val="24"/>
+          <w:u w:val="single"/>
         </w:rPr>
       </w:pPr>
       <w:r>
@@ -222,49 +290,380 @@
           <w:bCs/>
           <w:sz w:val="24"/>
           <w:szCs w:val="24"/>
-        </w:rPr>
-        <w:t>Project management</w:t>
-      </w:r>
-    </w:p>
-    <w:p>
-      <w:pPr>
-        <w:rPr>
-          <w:sz w:val="24"/>
-          <w:szCs w:val="24"/>
-        </w:rPr>
-      </w:pPr>
-      <w:r>
-        <w:rPr>
+          <w:u w:val="single"/>
+        </w:rPr>
+        <w:t>PROJECT MANAGEMENT</w:t>
+      </w:r>
+    </w:p>
+    <w:p>
+      <w:pPr>
+        <w:rPr>
+          <w:b/>
+          <w:bCs/>
+          <w:sz w:val="24"/>
+          <w:szCs w:val="24"/>
+        </w:rPr>
+      </w:pPr>
+      <w:r>
+        <w:rPr>
+          <w:b/>
+          <w:bCs/>
           <w:sz w:val="24"/>
           <w:szCs w:val="24"/>
         </w:rPr>
         <w:t>Agile</w:t>
       </w:r>
-    </w:p>
-    <w:p>
-      <w:pPr>
-        <w:rPr>
-          <w:sz w:val="24"/>
-          <w:szCs w:val="24"/>
-        </w:rPr>
-      </w:pPr>
-      <w:r>
-        <w:rPr>
+      <w:r>
+        <w:rPr>
+          <w:b/>
+          <w:bCs/>
+          <w:sz w:val="24"/>
+          <w:szCs w:val="24"/>
+        </w:rPr>
+        <w:t>:</w:t>
+      </w:r>
+    </w:p>
+    <w:p>
+      <w:pPr>
+        <w:rPr>
+          <w:sz w:val="24"/>
+          <w:szCs w:val="24"/>
+        </w:rPr>
+      </w:pPr>
+      <w:r>
+        <w:rPr>
+          <w:sz w:val="24"/>
+          <w:szCs w:val="24"/>
+        </w:rPr>
+        <w:t>For this project the Agile methodology was used as it was the best style for this project, this is due to the nature of the project as it is a very back and forth process where many different changes occur.</w:t>
+      </w:r>
+    </w:p>
+    <w:p>
+      <w:pPr>
+        <w:rPr>
+          <w:b/>
+          <w:bCs/>
+          <w:sz w:val="24"/>
+          <w:szCs w:val="24"/>
+        </w:rPr>
+      </w:pPr>
+      <w:r>
+        <w:rPr>
+          <w:b/>
+          <w:bCs/>
           <w:sz w:val="24"/>
           <w:szCs w:val="24"/>
         </w:rPr>
         <w:t>Trello</w:t>
       </w:r>
-    </w:p>
-    <w:p>
-      <w:pPr>
-        <w:rPr>
-          <w:sz w:val="24"/>
-          <w:szCs w:val="24"/>
-        </w:rPr>
-      </w:pPr>
-      <w:r>
-        <w:rPr>
+      <w:r>
+        <w:rPr>
+          <w:b/>
+          <w:bCs/>
+          <w:sz w:val="24"/>
+          <w:szCs w:val="24"/>
+        </w:rPr>
+        <w:t>:</w:t>
+      </w:r>
+    </w:p>
+    <w:p>
+      <w:pPr>
+        <w:rPr>
+          <w:sz w:val="24"/>
+          <w:szCs w:val="24"/>
+        </w:rPr>
+      </w:pPr>
+      <w:r>
+        <w:rPr>
+          <w:sz w:val="24"/>
+          <w:szCs w:val="24"/>
+        </w:rPr>
+        <w:t>For this</w:t>
+      </w:r>
+      <w:r>
+        <w:rPr>
+          <w:sz w:val="24"/>
+          <w:szCs w:val="24"/>
+        </w:rPr>
+        <w:t xml:space="preserve"> project I have used Trello to organise all my tasks and general project management.</w:t>
+      </w:r>
+    </w:p>
+    <w:p>
+      <w:r>
+        <w:rPr>
+          <w:sz w:val="24"/>
+          <w:szCs w:val="24"/>
+        </w:rPr>
+        <w:lastRenderedPageBreak/>
+        <w:t>This is my Trello board for this project around halfway through development.</w:t>
+      </w:r>
+      <w:r>
+        <w:t xml:space="preserve"> </w:t>
+      </w:r>
+      <w:r>
+        <w:rPr>
+          <w:noProof/>
+        </w:rPr>
+        <w:drawing>
+          <wp:anchor distT="0" distB="0" distL="114300" distR="114300" simplePos="0" relativeHeight="251658240" behindDoc="0" locked="0" layoutInCell="1" allowOverlap="1" wp14:anchorId="3EA042D9" wp14:editId="310B6E83">
+            <wp:simplePos x="0" y="0"/>
+            <wp:positionH relativeFrom="column">
+              <wp:posOffset>0</wp:posOffset>
+            </wp:positionH>
+            <wp:positionV relativeFrom="paragraph">
+              <wp:posOffset>247650</wp:posOffset>
+            </wp:positionV>
+            <wp:extent cx="5731510" cy="2857500"/>
+            <wp:effectExtent l="0" t="0" r="2540" b="0"/>
+            <wp:wrapSquare wrapText="bothSides"/>
+            <wp:docPr id="785067677" name="Picture 1" descr="A screenshot of a computer&#10;&#10;Description automatically generated"/>
+            <wp:cNvGraphicFramePr>
+              <a:graphicFrameLocks xmlns:a="http://schemas.openxmlformats.org/drawingml/2006/main" noChangeAspect="1"/>
+            </wp:cNvGraphicFramePr>
+            <a:graphic xmlns:a="http://schemas.openxmlformats.org/drawingml/2006/main">
+              <a:graphicData uri="http://schemas.openxmlformats.org/drawingml/2006/picture">
+                <pic:pic xmlns:pic="http://schemas.openxmlformats.org/drawingml/2006/picture">
+                  <pic:nvPicPr>
+                    <pic:cNvPr id="785067677" name="Picture 1" descr="A screenshot of a computer&#10;&#10;Description automatically generated"/>
+                    <pic:cNvPicPr>
+                      <a:picLocks noChangeAspect="1" noChangeArrowheads="1"/>
+                    </pic:cNvPicPr>
+                  </pic:nvPicPr>
+                  <pic:blipFill>
+                    <a:blip r:embed="rId5" cstate="print">
+                      <a:extLst>
+                        <a:ext uri="{28A0092B-C50C-407E-A947-70E740481C1C}">
+                          <a14:useLocalDpi xmlns:a14="http://schemas.microsoft.com/office/drawing/2010/main" val="0"/>
+                        </a:ext>
+                      </a:extLst>
+                    </a:blip>
+                    <a:srcRect/>
+                    <a:stretch>
+                      <a:fillRect/>
+                    </a:stretch>
+                  </pic:blipFill>
+                  <pic:spPr bwMode="auto">
+                    <a:xfrm>
+                      <a:off x="0" y="0"/>
+                      <a:ext cx="5731510" cy="2857500"/>
+                    </a:xfrm>
+                    <a:prstGeom prst="rect">
+                      <a:avLst/>
+                    </a:prstGeom>
+                    <a:noFill/>
+                    <a:ln>
+                      <a:noFill/>
+                    </a:ln>
+                  </pic:spPr>
+                </pic:pic>
+              </a:graphicData>
+            </a:graphic>
+          </wp:anchor>
+        </w:drawing>
+      </w:r>
+    </w:p>
+    <w:p>
+      <w:pPr>
+        <w:rPr>
+          <w:b/>
+          <w:bCs/>
+          <w:sz w:val="24"/>
+          <w:szCs w:val="24"/>
+        </w:rPr>
+      </w:pPr>
+    </w:p>
+    <w:p>
+      <w:pPr>
+        <w:rPr>
+          <w:sz w:val="24"/>
+          <w:szCs w:val="24"/>
+        </w:rPr>
+      </w:pPr>
+      <w:r>
+        <w:rPr>
+          <w:sz w:val="24"/>
+          <w:szCs w:val="24"/>
+        </w:rPr>
+        <w:t>As the project is worked on the Trello is constantly updated with</w:t>
+      </w:r>
+      <w:r>
+        <w:rPr>
+          <w:sz w:val="24"/>
+          <w:szCs w:val="24"/>
+        </w:rPr>
+        <w:t xml:space="preserve"> new tasks and adjusting any existing tasks. It also allows me to see which tasks I have already completed without having to re check the whole project to find what I have already completed. </w:t>
+      </w:r>
+    </w:p>
+    <w:p>
+      <w:pPr>
+        <w:rPr>
+          <w:sz w:val="24"/>
+          <w:szCs w:val="24"/>
+        </w:rPr>
+      </w:pPr>
+      <w:r>
+        <w:rPr>
+          <w:sz w:val="24"/>
+          <w:szCs w:val="24"/>
+        </w:rPr>
+        <w:t>To make things easier, I colour coded each square to relate to a particular aspect of the game:</w:t>
+      </w:r>
+    </w:p>
+    <w:p>
+      <w:pPr>
+        <w:spacing w:after="0"/>
+        <w:rPr>
+          <w:sz w:val="24"/>
+          <w:szCs w:val="24"/>
+        </w:rPr>
+      </w:pPr>
+      <w:r>
+        <w:rPr>
+          <w:sz w:val="24"/>
+          <w:szCs w:val="24"/>
+        </w:rPr>
+        <w:t>Blue: General Project tasks</w:t>
+      </w:r>
+    </w:p>
+    <w:p>
+      <w:pPr>
+        <w:spacing w:after="0"/>
+        <w:rPr>
+          <w:sz w:val="24"/>
+          <w:szCs w:val="24"/>
+        </w:rPr>
+      </w:pPr>
+      <w:r>
+        <w:rPr>
+          <w:sz w:val="24"/>
+          <w:szCs w:val="24"/>
+        </w:rPr>
+        <w:t>Green: Menu Scene Tasks</w:t>
+      </w:r>
+    </w:p>
+    <w:p>
+      <w:pPr>
+        <w:spacing w:after="0"/>
+        <w:rPr>
+          <w:sz w:val="24"/>
+          <w:szCs w:val="24"/>
+        </w:rPr>
+      </w:pPr>
+      <w:r>
+        <w:rPr>
+          <w:sz w:val="24"/>
+          <w:szCs w:val="24"/>
+        </w:rPr>
+        <w:t>Pink: Arcade Room Tasks</w:t>
+      </w:r>
+    </w:p>
+    <w:p>
+      <w:pPr>
+        <w:spacing w:after="0"/>
+        <w:rPr>
+          <w:sz w:val="24"/>
+          <w:szCs w:val="24"/>
+        </w:rPr>
+      </w:pPr>
+      <w:r>
+        <w:rPr>
+          <w:sz w:val="24"/>
+          <w:szCs w:val="24"/>
+        </w:rPr>
+        <w:t>Purple: Maze game Tasks</w:t>
+      </w:r>
+    </w:p>
+    <w:p>
+      <w:pPr>
+        <w:spacing w:after="0"/>
+        <w:rPr>
+          <w:sz w:val="24"/>
+          <w:szCs w:val="24"/>
+        </w:rPr>
+      </w:pPr>
+      <w:r>
+        <w:rPr>
+          <w:sz w:val="24"/>
+          <w:szCs w:val="24"/>
+        </w:rPr>
+        <w:t>Yellow: Endless Runner game Tasks</w:t>
+      </w:r>
+    </w:p>
+    <w:p>
+      <w:pPr>
+        <w:spacing w:after="0"/>
+        <w:rPr>
+          <w:sz w:val="24"/>
+          <w:szCs w:val="24"/>
+        </w:rPr>
+      </w:pPr>
+      <w:r>
+        <w:rPr>
+          <w:sz w:val="24"/>
+          <w:szCs w:val="24"/>
+        </w:rPr>
+        <w:t>Blue: Cat Escape Tasks</w:t>
+      </w:r>
+    </w:p>
+    <w:p>
+      <w:pPr>
+        <w:spacing w:after="0"/>
+        <w:rPr>
+          <w:sz w:val="24"/>
+          <w:szCs w:val="24"/>
+        </w:rPr>
+      </w:pPr>
+    </w:p>
+    <w:p>
+      <w:pPr>
+        <w:spacing w:after="0"/>
+        <w:rPr>
+          <w:sz w:val="24"/>
+          <w:szCs w:val="24"/>
+        </w:rPr>
+      </w:pPr>
+      <w:r>
+        <w:rPr>
+          <w:sz w:val="24"/>
+          <w:szCs w:val="24"/>
+        </w:rPr>
+        <w:t>Having the colours this way makes it easier to see what aspects need more work to be done on them to allow a more consistent time scale on the progress so certain parts of the game are no</w:t>
+      </w:r>
+      <w:r>
+        <w:rPr>
+          <w:sz w:val="24"/>
+          <w:szCs w:val="24"/>
+        </w:rPr>
+        <w:t xml:space="preserve">t </w:t>
+      </w:r>
+      <w:r>
+        <w:rPr>
+          <w:sz w:val="24"/>
+          <w:szCs w:val="24"/>
+        </w:rPr>
+        <w:t>massively behind others</w:t>
+      </w:r>
+      <w:r>
+        <w:rPr>
+          <w:sz w:val="24"/>
+          <w:szCs w:val="24"/>
+        </w:rPr>
+        <w:t>.</w:t>
+      </w:r>
+    </w:p>
+    <w:p>
+      <w:pPr>
+        <w:rPr>
+          <w:b/>
+          <w:bCs/>
+          <w:sz w:val="24"/>
+          <w:szCs w:val="24"/>
+        </w:rPr>
+      </w:pPr>
+      <w:r>
+        <w:rPr>
+          <w:b/>
+          <w:bCs/>
           <w:sz w:val="24"/>
           <w:szCs w:val="24"/>
         </w:rPr>
@@ -273,6 +672,54 @@
     </w:p>
     <w:p>
       <w:pPr>
+        <w:rPr>
+          <w:sz w:val="24"/>
+          <w:szCs w:val="24"/>
+        </w:rPr>
+      </w:pPr>
+      <w:r>
+        <w:rPr>
+          <w:sz w:val="24"/>
+          <w:szCs w:val="24"/>
+        </w:rPr>
+        <w:t>The</w:t>
+      </w:r>
+      <w:r>
+        <w:rPr>
+          <w:sz w:val="24"/>
+          <w:szCs w:val="24"/>
+        </w:rPr>
+        <w:t xml:space="preserve"> Gantt Chart for this project was primarily used for managing time on the project in comparison to the Trello which was used for the development portion of the Timeline itself. It allowed the project to be separated into different chunks to allow for time in each so </w:t>
+      </w:r>
+      <w:proofErr w:type="gramStart"/>
+      <w:r>
+        <w:rPr>
+          <w:sz w:val="24"/>
+          <w:szCs w:val="24"/>
+        </w:rPr>
+        <w:t>that</w:t>
+      </w:r>
+      <w:proofErr w:type="gramEnd"/>
+      <w:r>
+        <w:rPr>
+          <w:sz w:val="24"/>
+          <w:szCs w:val="24"/>
+        </w:rPr>
+        <w:t xml:space="preserve"> </w:t>
+      </w:r>
+    </w:p>
+    <w:p>
+      <w:pPr>
+        <w:rPr>
+          <w:b/>
+          <w:bCs/>
+          <w:sz w:val="24"/>
+          <w:szCs w:val="24"/>
+        </w:rPr>
+      </w:pPr>
+    </w:p>
+    <w:p>
+      <w:pPr>
         <w:jc w:val="center"/>
         <w:rPr>
           <w:b/>
@@ -288,7 +735,7 @@
           <w:sz w:val="24"/>
           <w:szCs w:val="24"/>
         </w:rPr>
-        <w:t>Project Plan and Ideas:</w:t>
+        <w:t>PROJECT PLAN AND IDEAS:</w:t>
       </w:r>
     </w:p>
     <w:p>
@@ -348,7 +795,7 @@
           <w:sz w:val="24"/>
           <w:szCs w:val="24"/>
         </w:rPr>
-        <w:t>Development</w:t>
+        <w:t>DEVELOPMENT</w:t>
       </w:r>
     </w:p>
     <w:p>
@@ -535,7 +982,6 @@
           <w:sz w:val="24"/>
           <w:szCs w:val="24"/>
         </w:rPr>
-        <w:lastRenderedPageBreak/>
         <w:t>Hurdles</w:t>
       </w:r>
     </w:p>

</xml_diff>